<commit_message>
added coral family forest plot
</commit_message>
<xml_diff>
--- a/agrra_monitoring/figs/benthic_nmds_permanova.docx
+++ b/agrra_monitoring/figs/benthic_nmds_permanova.docx
@@ -12,7 +12,7 @@
         <w:gridCol w:w="1034"/>
         <w:gridCol w:w="655"/>
         <w:gridCol w:w="961"/>
-        <w:gridCol w:w="961"/>
+        <w:gridCol w:w="1084"/>
         <w:gridCol w:w="961"/>
       </w:tblGrid>
       <w:tr>
@@ -401,7 +401,7 @@
                 <w:szCs w:val="22"/>
                 <w:color w:val="000000"/>
               </w:rPr>
-              <w:t xml:space="preserve">3</w:t>
+              <w:t xml:space="preserve">2</w:t>
             </w:r>
           </w:p>
         </w:tc>
@@ -455,7 +455,7 @@
                 <w:szCs w:val="22"/>
                 <w:color w:val="000000"/>
               </w:rPr>
-              <w:t xml:space="preserve">0.537</w:t>
+              <w:t xml:space="preserve">0.539</w:t>
             </w:r>
           </w:p>
         </w:tc>
@@ -509,7 +509,7 @@
                 <w:szCs w:val="22"/>
                 <w:color w:val="000000"/>
               </w:rPr>
-              <w:t xml:space="preserve">15.45</w:t>
+              <w:t xml:space="preserve">23.985</w:t>
             </w:r>
           </w:p>
         </w:tc>

</xml_diff>